<commit_message>
seeded more cars and comments
</commit_message>
<xml_diff>
--- a/CarAdSystem/NodeJS-Exam-Cars.docx
+++ b/CarAdSystem/NodeJS-Exam-Cars.docx
@@ -96,10 +96,16 @@
           <w:numId w:val="2"/>
         </w:numPr>
         <w:ind w:left="0" w:hanging="0"/>
-        <w:rPr/>
+        <w:rPr>
+          <w:rFonts w:cstheme="majorBidi" w:eastAsiaTheme="majorEastAsia"/>
+          <w:highlight w:val="yellow"/>
+        </w:rPr>
       </w:pPr>
       <w:r>
-        <w:rPr/>
+        <w:rPr>
+          <w:rFonts w:cstheme="majorBidi" w:eastAsiaTheme="majorEastAsia"/>
+          <w:highlight w:val="yellow"/>
+        </w:rPr>
         <w:t>Route POST /create (20 Points)</w:t>
       </w:r>
     </w:p>
@@ -110,7 +116,17 @@
       </w:pPr>
       <w:r>
         <w:rPr/>
-        <w:t>When the form is submitted, the server should set some unique ID to the car and save it on some “database”. Database can be a simple in memory array of objects or a JSON file. All fields should be validated and should not be empty. You can process the invalid input in whatever way you see fit (a simple error message is more than enough).</w:t>
+        <w:t xml:space="preserve">When the form is submitted, the server should set some unique ID to the car and save it on some “database”. Database can be a simple in memory array of objects or a JSON file. </w:t>
+      </w:r>
+      <w:r>
+        <w:rPr>
+          <w:highlight w:val="yellow"/>
+        </w:rPr>
+        <w:t>All fields should be validated and should not be empty.</w:t>
+      </w:r>
+      <w:r>
+        <w:rPr/>
+        <w:t xml:space="preserve"> You can process the invalid input in whatever way you see fit (a simple error message is more than enough).</w:t>
       </w:r>
     </w:p>
     <w:p>
@@ -121,10 +137,16 @@
           <w:numId w:val="2"/>
         </w:numPr>
         <w:ind w:left="0" w:hanging="0"/>
-        <w:rPr/>
+        <w:rPr>
+          <w:rFonts w:cstheme="majorBidi" w:eastAsiaTheme="majorEastAsia"/>
+          <w:highlight w:val="yellow"/>
+        </w:rPr>
       </w:pPr>
       <w:r>
-        <w:rPr/>
+        <w:rPr>
+          <w:rFonts w:cstheme="majorBidi" w:eastAsiaTheme="majorEastAsia"/>
+          <w:highlight w:val="yellow"/>
+        </w:rPr>
         <w:t>Route GET /all (10 Points)</w:t>
       </w:r>
     </w:p>
@@ -149,10 +171,16 @@
           <w:numId w:val="2"/>
         </w:numPr>
         <w:ind w:left="0" w:hanging="0"/>
-        <w:rPr/>
+        <w:rPr>
+          <w:rFonts w:cstheme="majorBidi" w:eastAsiaTheme="majorEastAsia"/>
+          <w:highlight w:val="yellow"/>
+        </w:rPr>
       </w:pPr>
       <w:r>
-        <w:rPr/>
+        <w:rPr>
+          <w:rFonts w:cstheme="majorBidi" w:eastAsiaTheme="majorEastAsia"/>
+          <w:highlight w:val="yellow"/>
+        </w:rPr>
         <w:t>Route GET /details/{id} (10 Points)</w:t>
       </w:r>
     </w:p>
@@ -174,10 +202,16 @@
           <w:numId w:val="2"/>
         </w:numPr>
         <w:ind w:left="0" w:hanging="0"/>
-        <w:rPr/>
+        <w:rPr>
+          <w:rFonts w:cstheme="majorBidi" w:eastAsiaTheme="majorEastAsia"/>
+          <w:highlight w:val="yellow"/>
+        </w:rPr>
       </w:pPr>
       <w:r>
-        <w:rPr/>
+        <w:rPr>
+          <w:rFonts w:cstheme="majorBidi" w:eastAsiaTheme="majorEastAsia"/>
+          <w:highlight w:val="yellow"/>
+        </w:rPr>
         <w:t>Add undelete option (5 Points)</w:t>
       </w:r>
     </w:p>
@@ -199,10 +233,16 @@
           <w:numId w:val="2"/>
         </w:numPr>
         <w:ind w:left="0" w:hanging="0"/>
-        <w:rPr/>
+        <w:rPr>
+          <w:rFonts w:cstheme="majorBidi" w:eastAsiaTheme="majorEastAsia"/>
+          <w:highlight w:val="yellow"/>
+        </w:rPr>
       </w:pPr>
       <w:r>
-        <w:rPr/>
+        <w:rPr>
+          <w:rFonts w:cstheme="majorBidi" w:eastAsiaTheme="majorEastAsia"/>
+          <w:highlight w:val="yellow"/>
+        </w:rPr>
         <w:t>Add form for comments on the car details (5 Points)</w:t>
       </w:r>
     </w:p>

</xml_diff>

<commit_message>
Added validation when creating car
</commit_message>
<xml_diff>
--- a/CarAdSystem/NodeJS-Exam-Cars.docx
+++ b/CarAdSystem/NodeJS-Exam-Cars.docx
@@ -51,9 +51,7 @@
         <w:t xml:space="preserve">Create a Node.js web server which is capable of returning an “index.html” file containing a welcome message and menu. Add all available routes from below to the menu. </w:t>
       </w:r>
       <w:r>
-        <w:rPr>
-          <w:highlight w:val="yellow"/>
-        </w:rPr>
+        <w:rPr/>
         <w:t>On this page visualize 6 cars ads, sorted by price.</w:t>
       </w:r>
     </w:p>
@@ -116,13 +114,11 @@
       </w:pPr>
       <w:r>
         <w:rPr/>
-        <w:t xml:space="preserve">When the form is submitted, the server should set some unique ID to the car and save it on some “database”. Database can be a simple in memory array of objects or a JSON file. </w:t>
+        <w:t>When the form is submitted, the server should set some unique ID to the car and save it on some “database”. Database can be a simple in memory array of objects or a JSON fil</w:t>
       </w:r>
       <w:r>
-        <w:rPr>
-          <w:highlight w:val="yellow"/>
-        </w:rPr>
-        <w:t>All fields should be validated and should not be empty.</w:t>
+        <w:rPr/>
+        <w:t>e. All fields should be validated and should not be empty.</w:t>
       </w:r>
       <w:r>
         <w:rPr/>
@@ -266,10 +262,16 @@
           <w:numId w:val="2"/>
         </w:numPr>
         <w:ind w:left="0" w:hanging="0"/>
-        <w:rPr/>
+        <w:rPr>
+          <w:rFonts w:cstheme="majorBidi" w:eastAsiaTheme="majorEastAsia"/>
+          <w:highlight w:val="yellow"/>
+        </w:rPr>
       </w:pPr>
       <w:r>
-        <w:rPr/>
+        <w:rPr>
+          <w:rFonts w:cstheme="majorBidi" w:eastAsiaTheme="majorEastAsia"/>
+          <w:highlight w:val="yellow"/>
+        </w:rPr>
         <w:t>Route POST/details/{id}/comment (15 Points)</w:t>
       </w:r>
     </w:p>
@@ -291,10 +293,16 @@
           <w:numId w:val="2"/>
         </w:numPr>
         <w:ind w:left="0" w:hanging="0"/>
-        <w:rPr/>
+        <w:rPr>
+          <w:rFonts w:cstheme="majorBidi" w:eastAsiaTheme="majorEastAsia"/>
+          <w:highlight w:val="yellow"/>
+        </w:rPr>
       </w:pPr>
       <w:r>
-        <w:rPr/>
+        <w:rPr>
+          <w:rFonts w:cstheme="majorBidi" w:eastAsiaTheme="majorEastAsia"/>
+          <w:highlight w:val="yellow"/>
+        </w:rPr>
         <w:t>Add image upload for each car (20 Points)</w:t>
       </w:r>
     </w:p>
@@ -305,7 +313,17 @@
       </w:pPr>
       <w:r>
         <w:rPr/>
-        <w:t>Add an input type “file” to the “/create” form allowing for the user to save an image for each car. Save the file on a server folder named “images”. Change the file name so that there will not be any collisions if the user sends two files with the same name. Show the file on the car details page. Use &lt;img src=”imageSrc” /&gt; HTML tag.</w:t>
+        <w:t xml:space="preserve">Add an input type “file” to the “/create” form allowing for the user to save an image for each car. Save the file on a server folder named “images”. Change the file name so that there will not be any collisions if the user sends two files with the same name. </w:t>
+      </w:r>
+      <w:r>
+        <w:rPr>
+          <w:highlight w:val="yellow"/>
+        </w:rPr>
+        <w:t>Show the file on the car details page</w:t>
+      </w:r>
+      <w:r>
+        <w:rPr/>
+        <w:t>. Use &lt;img src=”imageSrc” /&gt; HTML tag.</w:t>
       </w:r>
     </w:p>
     <w:p>
@@ -316,10 +334,16 @@
           <w:numId w:val="2"/>
         </w:numPr>
         <w:ind w:left="0" w:hanging="0"/>
-        <w:rPr/>
+        <w:rPr>
+          <w:rFonts w:cstheme="majorBidi" w:eastAsiaTheme="majorEastAsia"/>
+          <w:highlight w:val="yellow"/>
+        </w:rPr>
       </w:pPr>
       <w:r>
-        <w:rPr/>
+        <w:rPr>
+          <w:rFonts w:cstheme="majorBidi" w:eastAsiaTheme="majorEastAsia"/>
+          <w:highlight w:val="yellow"/>
+        </w:rPr>
         <w:t>Add statistics page (5 Points)</w:t>
       </w:r>
     </w:p>

</xml_diff>